<commit_message>
Update word doc with final notes on challenge.
</commit_message>
<xml_diff>
--- a/reports/relax_model_report.docx
+++ b/reports/relax_model_report.docx
@@ -58,29 +58,11 @@
     <w:p/>
     <w:p>
       <w:r>
-        <w:t xml:space="preserve">From the engagement data, I resampled the data into daily </w:t>
-      </w:r>
-      <w:proofErr w:type="spellStart"/>
-      <w:r>
-        <w:t>vists</w:t>
-      </w:r>
-      <w:proofErr w:type="spellEnd"/>
-      <w:r>
-        <w:t xml:space="preserve"> per user and using the </w:t>
-      </w:r>
-      <w:proofErr w:type="gramStart"/>
-      <w:r>
-        <w:t>rolling(</w:t>
-      </w:r>
-      <w:proofErr w:type="gramEnd"/>
-      <w:r>
-        <w:t xml:space="preserve">) function to count the number of days logged-in for each 7-day window. Grouping this data down to the max 7-day logins allowed me to flag each user as ‘engaged’ or not. I also used </w:t>
-      </w:r>
-      <w:proofErr w:type="spellStart"/>
-      <w:r>
-        <w:t>thi</w:t>
-      </w:r>
-      <w:proofErr w:type="spellEnd"/>
+        <w:t xml:space="preserve">From the engagement data, I resampled the data into daily vists per user and using the rolling() function to count the number of days logged-in for each 7-day window. Grouping this data down to the max 7-day logins allowed me to flag each user as ‘engaged’ or not. I also used </w:t>
+      </w:r>
+      <w:r>
+        <w:t>the</w:t>
+      </w:r>
       <w:r>
         <w:t xml:space="preserve"> data to count the number of days between the user’s creation date and second login – hoping this could be a good indicator of future adoption.</w:t>
       </w:r>
@@ -90,19 +72,15 @@
       <w:r>
         <w:t xml:space="preserve">For the user data, I broke out a new table of just the referral user ids to flag each user as having referred another user or not. I also calculated an account age. And finally merging </w:t>
       </w:r>
-      <w:proofErr w:type="gramStart"/>
-      <w:r>
-        <w:t>all of</w:t>
-      </w:r>
-      <w:proofErr w:type="gramEnd"/>
+      <w:r>
+        <w:t>all</w:t>
+      </w:r>
       <w:r>
         <w:t xml:space="preserve"> these features into a final </w:t>
       </w:r>
-      <w:proofErr w:type="spellStart"/>
-      <w:r>
-        <w:t>dataframe</w:t>
-      </w:r>
-      <w:proofErr w:type="spellEnd"/>
+      <w:r>
+        <w:t>DataFrame</w:t>
+      </w:r>
       <w:r>
         <w:t>. Exploring our numerical features, the second login differential had some outliers, so I dropped any records &gt;= 50 days. My logic being users that wait 50 days for another login aren’t representative of our larger user base.</w:t>
       </w:r>
@@ -132,7 +110,7 @@
                     <pic:cNvPicPr/>
                   </pic:nvPicPr>
                   <pic:blipFill>
-                    <a:blip r:embed="rId6">
+                    <a:blip r:embed="rId7">
                       <a:extLst>
                         <a:ext uri="{28A0092B-C50C-407E-A947-70E740481C1C}">
                           <a14:useLocalDpi xmlns:a14="http://schemas.microsoft.com/office/drawing/2010/main" val="0"/>
@@ -209,57 +187,277 @@
     </w:p>
     <w:p>
       <w:r>
-        <w:t xml:space="preserve">I tested two models: Logistic Regression and </w:t>
-      </w:r>
-      <w:proofErr w:type="spellStart"/>
-      <w:r>
-        <w:t>XGBoost</w:t>
-      </w:r>
-      <w:proofErr w:type="spellEnd"/>
-      <w:r>
-        <w:t xml:space="preserve">, using a pre-processing pipeline and </w:t>
-      </w:r>
-      <w:proofErr w:type="spellStart"/>
-      <w:r>
-        <w:t>GridSearchCV</w:t>
-      </w:r>
-      <w:proofErr w:type="spellEnd"/>
-      <w:r>
-        <w:t xml:space="preserve"> for hyperparameter tuning. For scoring I prioritized accuracy because I want our engagement predictions to not have a high rate of false positives. My Logistic Regression model had high accuracy (93%) but only 69% precision due to the imbalance classes.</w:t>
+        <w:t>I tested two models: Logistic Regression and XGBoost, using a pre-processing pipeline and GridSearchCV for hyperparameter tuning. For scoring I prioritized accuracy because I want our engagement predictions to not have a high rate of false positives. My Logistic Regression model had high accuracy (93%) but only 69% precision due to the imbalance classes.</w:t>
+      </w:r>
+      <w:r>
+        <w:t xml:space="preserve"> </w:t>
+      </w:r>
+      <w:r>
+        <w:t xml:space="preserve">My XGBoost returned </w:t>
+      </w:r>
+      <w:r>
+        <w:t>86% accuracy, adjusting better to the class imbalance.</w:t>
       </w:r>
     </w:p>
     <w:p/>
     <w:p>
       <w:r>
-        <w:t xml:space="preserve">My </w:t>
-      </w:r>
-      <w:proofErr w:type="spellStart"/>
-      <w:r>
-        <w:t>XGBoost</w:t>
-      </w:r>
-      <w:proofErr w:type="spellEnd"/>
-      <w:r>
-        <w:t xml:space="preserve"> </w:t>
-      </w:r>
-      <w:proofErr w:type="gramStart"/>
-      <w:r>
-        <w:t>returned</w:t>
-      </w:r>
-      <w:proofErr w:type="gramEnd"/>
-      <w:r>
-        <w:t xml:space="preserve"> </w:t>
+        <w:t>I chose X for my final model. Here is a summary of the stats and impactful features:</w:t>
       </w:r>
     </w:p>
     <w:p/>
     <w:p>
       <w:pPr>
-        <w:rPr>
-          <w:b/>
-          <w:bCs/>
-        </w:rPr>
+        <w:jc w:val="center"/>
       </w:pPr>
       <w:r>
         <w:rPr>
+          <w:noProof/>
+        </w:rPr>
+        <w:lastRenderedPageBreak/>
+        <w:drawing>
+          <wp:inline distT="0" distB="0" distL="0" distR="0" wp14:anchorId="54BA5D91" wp14:editId="0A0EA302">
+            <wp:extent cx="4152900" cy="878212"/>
+            <wp:effectExtent l="0" t="0" r="0" b="0"/>
+            <wp:docPr id="1222267657" name="Picture 5" descr="A screen shot of a computer&#10;&#10;Description automatically generated with low confidence"/>
+            <wp:cNvGraphicFramePr>
+              <a:graphicFrameLocks xmlns:a="http://schemas.openxmlformats.org/drawingml/2006/main" noChangeAspect="1"/>
+            </wp:cNvGraphicFramePr>
+            <a:graphic xmlns:a="http://schemas.openxmlformats.org/drawingml/2006/main">
+              <a:graphicData uri="http://schemas.openxmlformats.org/drawingml/2006/picture">
+                <pic:pic xmlns:pic="http://schemas.openxmlformats.org/drawingml/2006/picture">
+                  <pic:nvPicPr>
+                    <pic:cNvPr id="1222267657" name="Picture 5" descr="A screen shot of a computer&#10;&#10;Description automatically generated with low confidence"/>
+                    <pic:cNvPicPr/>
+                  </pic:nvPicPr>
+                  <pic:blipFill>
+                    <a:blip r:embed="rId8">
+                      <a:extLst>
+                        <a:ext uri="{28A0092B-C50C-407E-A947-70E740481C1C}">
+                          <a14:useLocalDpi xmlns:a14="http://schemas.microsoft.com/office/drawing/2010/main" val="0"/>
+                        </a:ext>
+                      </a:extLst>
+                    </a:blip>
+                    <a:stretch>
+                      <a:fillRect/>
+                    </a:stretch>
+                  </pic:blipFill>
+                  <pic:spPr>
+                    <a:xfrm>
+                      <a:off x="0" y="0"/>
+                      <a:ext cx="4209036" cy="890083"/>
+                    </a:xfrm>
+                    <a:prstGeom prst="rect">
+                      <a:avLst/>
+                    </a:prstGeom>
+                  </pic:spPr>
+                </pic:pic>
+              </a:graphicData>
+            </a:graphic>
+          </wp:inline>
+        </w:drawing>
+      </w:r>
+    </w:p>
+    <w:p/>
+    <w:p>
+      <w:pPr>
+        <w:jc w:val="center"/>
+      </w:pPr>
+      <w:r>
+        <w:rPr>
+          <w:noProof/>
+        </w:rPr>
+        <w:drawing>
+          <wp:inline distT="0" distB="0" distL="0" distR="0" wp14:anchorId="73A98F90" wp14:editId="5C0A7355">
+            <wp:extent cx="4838700" cy="5067439"/>
+            <wp:effectExtent l="0" t="0" r="0" b="0"/>
+            <wp:docPr id="1229947786" name="Picture 6" descr="A screenshot of a computer screen&#10;&#10;Description automatically generated with low confidence"/>
+            <wp:cNvGraphicFramePr>
+              <a:graphicFrameLocks xmlns:a="http://schemas.openxmlformats.org/drawingml/2006/main" noChangeAspect="1"/>
+            </wp:cNvGraphicFramePr>
+            <a:graphic xmlns:a="http://schemas.openxmlformats.org/drawingml/2006/main">
+              <a:graphicData uri="http://schemas.openxmlformats.org/drawingml/2006/picture">
+                <pic:pic xmlns:pic="http://schemas.openxmlformats.org/drawingml/2006/picture">
+                  <pic:nvPicPr>
+                    <pic:cNvPr id="1229947786" name="Picture 6" descr="A screenshot of a computer screen&#10;&#10;Description automatically generated with low confidence"/>
+                    <pic:cNvPicPr/>
+                  </pic:nvPicPr>
+                  <pic:blipFill>
+                    <a:blip r:embed="rId9">
+                      <a:extLst>
+                        <a:ext uri="{28A0092B-C50C-407E-A947-70E740481C1C}">
+                          <a14:useLocalDpi xmlns:a14="http://schemas.microsoft.com/office/drawing/2010/main" val="0"/>
+                        </a:ext>
+                      </a:extLst>
+                    </a:blip>
+                    <a:stretch>
+                      <a:fillRect/>
+                    </a:stretch>
+                  </pic:blipFill>
+                  <pic:spPr>
+                    <a:xfrm>
+                      <a:off x="0" y="0"/>
+                      <a:ext cx="4849300" cy="5078540"/>
+                    </a:xfrm>
+                    <a:prstGeom prst="rect">
+                      <a:avLst/>
+                    </a:prstGeom>
+                  </pic:spPr>
+                </pic:pic>
+              </a:graphicData>
+            </a:graphic>
+          </wp:inline>
+        </w:drawing>
+      </w:r>
+    </w:p>
+    <w:p>
+      <w:pPr>
+        <w:jc w:val="center"/>
+        <w:rPr>
+          <w:sz w:val="21"/>
+          <w:szCs w:val="21"/>
+        </w:rPr>
+      </w:pPr>
+      <w:r>
+        <w:rPr>
+          <w:sz w:val="21"/>
+          <w:szCs w:val="21"/>
+        </w:rPr>
+        <w:t xml:space="preserve">Figure 2 &amp; 3: Train vs. Test Summary and </w:t>
+      </w:r>
+      <w:r>
+        <w:rPr>
+          <w:sz w:val="21"/>
+          <w:szCs w:val="21"/>
+        </w:rPr>
+        <w:t>Test Result Details</w:t>
+      </w:r>
+    </w:p>
+    <w:p/>
+    <w:p>
+      <w:r>
+        <w:t>We did lose performance because of some overfitting to training data, but we are predicting 83% of all engaged users correctly. The 64% precision on the positive class means 46% of our predictions are false positives. This we would need to improve on before moving to production.</w:t>
+      </w:r>
+    </w:p>
+    <w:p>
+      <w:pPr>
+        <w:jc w:val="center"/>
+        <w:rPr>
+          <w:b/>
+          <w:bCs/>
+        </w:rPr>
+      </w:pPr>
+      <w:r>
+        <w:rPr>
+          <w:b/>
+          <w:bCs/>
+        </w:rPr>
+        <w:lastRenderedPageBreak/>
+        <w:drawing>
+          <wp:inline distT="0" distB="0" distL="0" distR="0" wp14:anchorId="16AC89C1" wp14:editId="0A28AEB2">
+            <wp:extent cx="4850403" cy="4978400"/>
+            <wp:effectExtent l="0" t="0" r="1270" b="0"/>
+            <wp:docPr id="1424726221" name="Picture 1" descr="A picture containing text, screenshot, font, diagram&#10;&#10;Description automatically generated"/>
+            <wp:cNvGraphicFramePr>
+              <a:graphicFrameLocks xmlns:a="http://schemas.openxmlformats.org/drawingml/2006/main" noChangeAspect="1"/>
+            </wp:cNvGraphicFramePr>
+            <a:graphic xmlns:a="http://schemas.openxmlformats.org/drawingml/2006/main">
+              <a:graphicData uri="http://schemas.openxmlformats.org/drawingml/2006/picture">
+                <pic:pic xmlns:pic="http://schemas.openxmlformats.org/drawingml/2006/picture">
+                  <pic:nvPicPr>
+                    <pic:cNvPr id="1424726221" name="Picture 1" descr="A picture containing text, screenshot, font, diagram&#10;&#10;Description automatically generated"/>
+                    <pic:cNvPicPr/>
+                  </pic:nvPicPr>
+                  <pic:blipFill>
+                    <a:blip r:embed="rId10"/>
+                    <a:stretch>
+                      <a:fillRect/>
+                    </a:stretch>
+                  </pic:blipFill>
+                  <pic:spPr>
+                    <a:xfrm>
+                      <a:off x="0" y="0"/>
+                      <a:ext cx="4859966" cy="4988215"/>
+                    </a:xfrm>
+                    <a:prstGeom prst="rect">
+                      <a:avLst/>
+                    </a:prstGeom>
+                  </pic:spPr>
+                </pic:pic>
+              </a:graphicData>
+            </a:graphic>
+          </wp:inline>
+        </w:drawing>
+      </w:r>
+    </w:p>
+    <w:p>
+      <w:pPr>
+        <w:jc w:val="center"/>
+        <w:rPr>
+          <w:b/>
+          <w:bCs/>
+          <w:sz w:val="21"/>
+          <w:szCs w:val="21"/>
+        </w:rPr>
+      </w:pPr>
+      <w:r>
+        <w:rPr>
+          <w:b/>
+          <w:bCs/>
+          <w:sz w:val="21"/>
+          <w:szCs w:val="21"/>
+        </w:rPr>
+        <w:t>Figure 4: Feature Importance of XGBo</w:t>
+      </w:r>
+      <w:r>
+        <w:rPr>
+          <w:b/>
+          <w:bCs/>
+          <w:sz w:val="21"/>
+          <w:szCs w:val="21"/>
+        </w:rPr>
+        <w:t>o</w:t>
+      </w:r>
+      <w:r>
+        <w:rPr>
+          <w:b/>
+          <w:bCs/>
+          <w:sz w:val="21"/>
+          <w:szCs w:val="21"/>
+        </w:rPr>
+        <w:t>st Model</w:t>
+      </w:r>
+    </w:p>
+    <w:p>
+      <w:pPr>
+        <w:rPr>
+          <w:b/>
+          <w:bCs/>
+        </w:rPr>
+      </w:pPr>
+    </w:p>
+    <w:p>
+      <w:r>
+        <w:t>Some of our most important features are the user’s organization and referring user, this tells me collaboration within organizations and/or other users is likely driving adoption. The feature we added for second login time is also playing into the model.</w:t>
+      </w:r>
+    </w:p>
+    <w:p>
+      <w:pPr>
+        <w:rPr>
+          <w:b/>
+          <w:bCs/>
+        </w:rPr>
+      </w:pPr>
+    </w:p>
+    <w:p>
+      <w:pPr>
+        <w:rPr>
+          <w:b/>
+          <w:bCs/>
+        </w:rPr>
+      </w:pPr>
+      <w:r>
+        <w:rPr>
           <w:b/>
           <w:bCs/>
         </w:rPr>
@@ -268,14 +466,16 @@
     </w:p>
     <w:p>
       <w:r>
-        <w:lastRenderedPageBreak/>
         <w:t xml:space="preserve">I prioritized a simpler model for this exercise, but I think the primary improvement that could be made is addressing the class imbalance through SMOTE or another technique. </w:t>
       </w:r>
+      <w:r>
+        <w:t>We could also try removing the individual referral detail to see if it runs faster with minimal performance loss and doing some further trimming to generalize better to new data.</w:t>
+      </w:r>
     </w:p>
     <w:sectPr>
-      <w:footerReference w:type="even" r:id="rId7"/>
-      <w:footerReference w:type="default" r:id="rId8"/>
-      <w:footerReference w:type="first" r:id="rId9"/>
+      <w:footerReference w:type="even" r:id="rId11"/>
+      <w:footerReference w:type="default" r:id="rId12"/>
+      <w:footerReference w:type="first" r:id="rId13"/>
       <w:pgSz w:w="12240" w:h="15840"/>
       <w:pgMar w:top="1440" w:right="1440" w:bottom="1440" w:left="1440" w:header="720" w:footer="720" w:gutter="0"/>
       <w:cols w:space="720"/>
@@ -1451,4 +1651,16 @@
     </a:ext>
   </a:extLst>
 </a:theme>
+</file>
+
+<file path=customXml/item1.xml><?xml version="1.0" encoding="utf-8"?>
+<b:Sources xmlns:b="http://schemas.openxmlformats.org/officeDocument/2006/bibliography" xmlns="http://schemas.openxmlformats.org/officeDocument/2006/bibliography" SelectedStyle="/APASixthEditionOfficeOnline.xsl" StyleName="APA" Version="6"/>
+</file>
+
+<file path=customXml/itemProps1.xml><?xml version="1.0" encoding="utf-8"?>
+<ds:datastoreItem xmlns:ds="http://schemas.openxmlformats.org/officeDocument/2006/customXml" ds:itemID="{13FD4B34-1859-7D41-8BF4-F52010C713C4}">
+  <ds:schemaRefs>
+    <ds:schemaRef ds:uri="http://schemas.openxmlformats.org/officeDocument/2006/bibliography"/>
+  </ds:schemaRefs>
+</ds:datastoreItem>
 </file>
</xml_diff>